<commit_message>
Updated task assignment table
</commit_message>
<xml_diff>
--- a/Minutes_MeetingOne_Sept1st.docx
+++ b/Minutes_MeetingOne_Sept1st.docx
@@ -923,7 +923,7 @@
               <w:rPr>
                 <w:color w:val="FF0000"/>
               </w:rPr>
-              <w:t>John or Kimberly</w:t>
+              <w:t xml:space="preserve">John </w:t>
             </w:r>
           </w:p>
         </w:tc>
@@ -981,7 +981,7 @@
               <w:rPr>
                 <w:color w:val="FF0000"/>
               </w:rPr>
-              <w:t>John or Kimberly</w:t>
+              <w:t>Kimberly</w:t>
             </w:r>
           </w:p>
         </w:tc>

</xml_diff>